<commit_message>
Correção nos Artefatos e ACs
</commit_message>
<xml_diff>
--- a/AC01/TocadosLobos_Diagrama de UCs.docx
+++ b/AC01/TocadosLobos_Diagrama de UCs.docx
@@ -1,6 +1,6 @@
 
 <file path=word/document.xml><?xml version="1.0" encoding="utf-8"?>
-<w:document xmlns:wpc="http://schemas.microsoft.com/office/word/2010/wordprocessingCanvas" xmlns:cx="http://schemas.microsoft.com/office/drawing/2014/chartex" xmlns:cx1="http://schemas.microsoft.com/office/drawing/2015/9/8/chartex" xmlns:cx2="http://schemas.microsoft.com/office/drawing/2015/10/21/chartex" xmlns:cx3="http://schemas.microsoft.com/office/drawing/2016/5/9/chartex" xmlns:cx4="http://schemas.microsoft.com/office/drawing/2016/5/10/chartex" xmlns:cx5="http://schemas.microsoft.com/office/drawing/2016/5/11/chartex" xmlns:cx6="http://schemas.microsoft.com/office/drawing/2016/5/12/chartex" xmlns:cx7="http://schemas.microsoft.com/office/drawing/2016/5/13/chartex" xmlns:cx8="http://schemas.microsoft.com/office/drawing/2016/5/14/chartex" xmlns:mc="http://schemas.openxmlformats.org/markup-compatibility/2006" xmlns:aink="http://schemas.microsoft.com/office/drawing/2016/ink" xmlns:am3d="http://schemas.microsoft.com/office/drawing/2017/model3d" xmlns:o="urn:schemas-microsoft-com:office:office" xmlns:r="http://schemas.openxmlformats.org/officeDocument/2006/relationships" xmlns:m="http://schemas.openxmlformats.org/officeDocument/2006/math" xmlns:v="urn:schemas-microsoft-com:vml" xmlns:wp14="http://schemas.microsoft.com/office/word/2010/wordprocessingDrawing" xmlns:wp="http://schemas.openxmlformats.org/drawingml/2006/wordprocessingDrawing" xmlns:w10="urn:schemas-microsoft-com:office:word" xmlns:w="http://schemas.openxmlformats.org/wordprocessingml/2006/main" xmlns:w14="http://schemas.microsoft.com/office/word/2010/wordml" xmlns:w15="http://schemas.microsoft.com/office/word/2012/wordml" xmlns:w16cex="http://schemas.microsoft.com/office/word/2018/wordml/cex" xmlns:w16cid="http://schemas.microsoft.com/office/word/2016/wordml/cid" xmlns:w16="http://schemas.microsoft.com/office/word/2018/wordml" xmlns:w16sdtdh="http://schemas.microsoft.com/office/word/2020/wordml/sdtdatahash" xmlns:w16se="http://schemas.microsoft.com/office/word/2015/wordml/symex" xmlns:wpg="http://schemas.microsoft.com/office/word/2010/wordprocessingGroup" xmlns:wpi="http://schemas.microsoft.com/office/word/2010/wordprocessingInk" xmlns:wne="http://schemas.microsoft.com/office/word/2006/wordml" xmlns:wps="http://schemas.microsoft.com/office/word/2010/wordprocessingShape" mc:Ignorable="w14 w15 w16se w16cid w16 w16cex w16sdtdh wp14">
+<w:document xmlns:wpc="http://schemas.microsoft.com/office/word/2010/wordprocessingCanvas" xmlns:cx="http://schemas.microsoft.com/office/drawing/2014/chartex" xmlns:cx1="http://schemas.microsoft.com/office/drawing/2015/9/8/chartex" xmlns:cx2="http://schemas.microsoft.com/office/drawing/2015/10/21/chartex" xmlns:cx3="http://schemas.microsoft.com/office/drawing/2016/5/9/chartex" xmlns:cx4="http://schemas.microsoft.com/office/drawing/2016/5/10/chartex" xmlns:cx5="http://schemas.microsoft.com/office/drawing/2016/5/11/chartex" xmlns:cx6="http://schemas.microsoft.com/office/drawing/2016/5/12/chartex" xmlns:cx7="http://schemas.microsoft.com/office/drawing/2016/5/13/chartex" xmlns:cx8="http://schemas.microsoft.com/office/drawing/2016/5/14/chartex" xmlns:mc="http://schemas.openxmlformats.org/markup-compatibility/2006" xmlns:aink="http://schemas.microsoft.com/office/drawing/2016/ink" xmlns:am3d="http://schemas.microsoft.com/office/drawing/2017/model3d" xmlns:o="urn:schemas-microsoft-com:office:office" xmlns:oel="http://schemas.microsoft.com/office/2019/extlst" xmlns:r="http://schemas.openxmlformats.org/officeDocument/2006/relationships" xmlns:m="http://schemas.openxmlformats.org/officeDocument/2006/math" xmlns:v="urn:schemas-microsoft-com:vml" xmlns:wp14="http://schemas.microsoft.com/office/word/2010/wordprocessingDrawing" xmlns:wp="http://schemas.openxmlformats.org/drawingml/2006/wordprocessingDrawing" xmlns:w10="urn:schemas-microsoft-com:office:word" xmlns:w="http://schemas.openxmlformats.org/wordprocessingml/2006/main" xmlns:w14="http://schemas.microsoft.com/office/word/2010/wordml" xmlns:w15="http://schemas.microsoft.com/office/word/2012/wordml" xmlns:w16cex="http://schemas.microsoft.com/office/word/2018/wordml/cex" xmlns:w16cid="http://schemas.microsoft.com/office/word/2016/wordml/cid" xmlns:w16="http://schemas.microsoft.com/office/word/2018/wordml" xmlns:w16sdtdh="http://schemas.microsoft.com/office/word/2020/wordml/sdtdatahash" xmlns:w16se="http://schemas.microsoft.com/office/word/2015/wordml/symex" xmlns:wpg="http://schemas.microsoft.com/office/word/2010/wordprocessingGroup" xmlns:wpi="http://schemas.microsoft.com/office/word/2010/wordprocessingInk" xmlns:wne="http://schemas.microsoft.com/office/word/2006/wordml" xmlns:wps="http://schemas.microsoft.com/office/word/2010/wordprocessingShape" mc:Ignorable="w14 w15 w16se w16cid w16 w16cex w16sdtdh wp14">
   <w:body>
     <w:p>
       <w:pPr>
@@ -71,26 +71,13 @@
       </w:r>
     </w:p>
     <w:p>
-      <w:proofErr w:type="spellStart"/>
-      <w:r>
-        <w:t>Jobelina</w:t>
-      </w:r>
-      <w:proofErr w:type="spellEnd"/>
-      <w:r>
-        <w:t xml:space="preserve"> Verissimo de Souza - RA: 1904727</w:t>
-      </w:r>
-    </w:p>
-    <w:p>
-      <w:r>
-        <w:t xml:space="preserve">Rafael Aparecido </w:t>
-      </w:r>
-      <w:proofErr w:type="spellStart"/>
-      <w:r>
-        <w:t>Trintinalia</w:t>
-      </w:r>
-      <w:proofErr w:type="spellEnd"/>
-      <w:r>
-        <w:t xml:space="preserve"> Igreja - RA: 1904914</w:t>
+      <w:r>
+        <w:t>Jobelina Verissimo de Souza - RA: 1904727</w:t>
+      </w:r>
+    </w:p>
+    <w:p>
+      <w:r>
+        <w:t>Rafael Aparecido Trintinalia Igreja - RA: 1904914</w:t>
       </w:r>
     </w:p>
     <w:p>
@@ -134,37 +121,20 @@
         <w:jc w:val="both"/>
         <w:rPr>
           <w:rFonts w:ascii="Arial" w:eastAsia="Arial" w:hAnsi="Arial" w:cs="Arial"/>
+          <w:b/>
           <w:sz w:val="28"/>
           <w:szCs w:val="28"/>
         </w:rPr>
       </w:pPr>
       <w:r>
         <w:rPr>
-          <w:rFonts w:ascii="Arial" w:eastAsia="Arial" w:hAnsi="Arial" w:cs="Arial"/>
-          <w:sz w:val="28"/>
-          <w:szCs w:val="28"/>
-        </w:rPr>
-        <w:t xml:space="preserve"> </w:t>
-      </w:r>
-    </w:p>
-    <w:p>
-      <w:pPr>
-        <w:jc w:val="both"/>
-        <w:rPr>
-          <w:rFonts w:ascii="Arial" w:eastAsia="Arial" w:hAnsi="Arial" w:cs="Arial"/>
-          <w:sz w:val="28"/>
-          <w:szCs w:val="28"/>
-        </w:rPr>
-      </w:pPr>
-      <w:r>
-        <w:rPr>
           <w:noProof/>
         </w:rPr>
         <w:drawing>
-          <wp:inline distT="0" distB="0" distL="0" distR="0" wp14:anchorId="3BA49063" wp14:editId="2572A923">
-            <wp:extent cx="6464300" cy="5384800"/>
-            <wp:effectExtent l="0" t="0" r="0" b="6350"/>
-            <wp:docPr id="2" name="Imagem 2"/>
+          <wp:inline distT="0" distB="0" distL="0" distR="0" wp14:anchorId="5B1B9747" wp14:editId="1C7CD763">
+            <wp:extent cx="6457950" cy="5438775"/>
+            <wp:effectExtent l="0" t="0" r="0" b="9525"/>
+            <wp:docPr id="3" name="Imagem 3"/>
             <wp:cNvGraphicFramePr>
               <a:graphicFrameLocks xmlns:a="http://schemas.openxmlformats.org/drawingml/2006/main" noChangeAspect="1"/>
             </wp:cNvGraphicFramePr>
@@ -193,7 +163,7 @@
                   <pic:spPr bwMode="auto">
                     <a:xfrm>
                       <a:off x="0" y="0"/>
-                      <a:ext cx="6464300" cy="5384800"/>
+                      <a:ext cx="6457950" cy="5438775"/>
                     </a:xfrm>
                     <a:prstGeom prst="rect">
                       <a:avLst/>
@@ -219,43 +189,60 @@
           <w:szCs w:val="28"/>
         </w:rPr>
       </w:pPr>
+      <w:r>
+        <w:rPr>
+          <w:rFonts w:ascii="Arial" w:eastAsia="Arial" w:hAnsi="Arial" w:cs="Arial"/>
+          <w:sz w:val="28"/>
+          <w:szCs w:val="28"/>
+        </w:rPr>
+        <w:t xml:space="preserve"> </w:t>
+      </w:r>
     </w:p>
     <w:p>
       <w:pPr>
         <w:jc w:val="both"/>
         <w:rPr>
           <w:rFonts w:ascii="Arial" w:eastAsia="Arial" w:hAnsi="Arial" w:cs="Arial"/>
-          <w:color w:val="FF0000"/>
           <w:sz w:val="28"/>
           <w:szCs w:val="28"/>
         </w:rPr>
       </w:pPr>
-      <w:r>
-        <w:rPr>
-          <w:rFonts w:ascii="Arial" w:eastAsia="Arial" w:hAnsi="Arial" w:cs="Arial"/>
-          <w:color w:val="FF0000"/>
-          <w:sz w:val="28"/>
-          <w:szCs w:val="28"/>
-        </w:rPr>
-        <w:t>Dúvidas da Modelagem (para verificar com o cliente):</w:t>
-      </w:r>
     </w:p>
     <w:p>
       <w:pPr>
         <w:jc w:val="both"/>
         <w:rPr>
           <w:rFonts w:ascii="Arial" w:eastAsia="Arial" w:hAnsi="Arial" w:cs="Arial"/>
+          <w:color w:val="FF0000"/>
+          <w:sz w:val="28"/>
+          <w:szCs w:val="28"/>
+        </w:rPr>
+      </w:pPr>
+      <w:r>
+        <w:rPr>
+          <w:rFonts w:ascii="Arial" w:eastAsia="Arial" w:hAnsi="Arial" w:cs="Arial"/>
+          <w:color w:val="FF0000"/>
+          <w:sz w:val="28"/>
+          <w:szCs w:val="28"/>
+        </w:rPr>
+        <w:t>Dúvidas da Modelagem (para verificar com o cliente):</w:t>
+      </w:r>
+      <w:r>
+        <w:rPr>
+          <w:rFonts w:ascii="Arial" w:eastAsia="Arial" w:hAnsi="Arial" w:cs="Arial"/>
+          <w:color w:val="FF0000"/>
+          <w:sz w:val="28"/>
+          <w:szCs w:val="28"/>
+        </w:rPr>
+        <w:t xml:space="preserve"> Não Há</w:t>
+      </w:r>
+      <w:r>
+        <w:rPr>
+          <w:rFonts w:ascii="Arial" w:eastAsia="Arial" w:hAnsi="Arial" w:cs="Arial"/>
           <w:sz w:val="24"/>
           <w:szCs w:val="24"/>
         </w:rPr>
-      </w:pPr>
-      <w:r>
-        <w:rPr>
-          <w:rFonts w:ascii="Arial" w:eastAsia="Arial" w:hAnsi="Arial" w:cs="Arial"/>
-          <w:sz w:val="24"/>
-          <w:szCs w:val="24"/>
-        </w:rPr>
-        <w:t xml:space="preserve">                                                                                                                                                                                                                                                                                                                                                                                                                                                                                                                                                                                                                                                                                                                                                                                                                                                                                                                                                                                                                                                                                                                                                                                                                                                                                                                                                                                                                                                                                                                                                                                                                                                                                                                                                                                                                                                                                                                                                                                                                                                                                                                                                                                                                                                                                                                                                                                                                                                                                                                                                                                                                                                                                                                                                                                                                                                                                                                                                                                                                                                                                                                                                                                                                                                                                                                                                                                                                                                                                                                                                                                                                                                                                                                                                                                                                                                                                                                                                                                                                                                                                                                                                                                                                                                                                                                                                                                                                                                                                                                                                                                                                                                                                                                                                                                                                                                                                                                                                                                                                                                                                                                                                                                                                                                                                                                                                                                                                                                                                                                                                                                                                                                                                                                                                                                                                                                                                                                                                                                                                                                                                                                                                                                                                                                                                                                                                                                                                                                                                                                                                                                                                                                                                                                                                                                                                                                                                                                                                                                                                                                                                                                                                                                                                                                                                                                                                                                                                                                                                                                                                                                                                                                                                                                                                                                                                                                                                                                                                                                                                                                                                                                                                                                                                                                                                                                                                                                                                                                                                                                                                                                                                                                                                                                                                                                                                                                                                                                                                                                                                                                                                                                                                                                                                                                                                                                                                                                                                                                                                                                                                                                                                                                                                                                                                                                                                                                                                                                                                                                                                                                                                                                                                                                                                                                                                                                                                                                                                                                                                                                                                                                                                                                                                                                                                                                                                                                                                                                                                                                                                                                                                                                                                                                                                                                                                                                                                                                                                                                                                                                                                                                                                                                                                                                                                                                                                                                                                                                                                                                                                                                                                                                                                                                                                                                                                                                                                                                                                                                                                                                                                                                                                                                                                                                                                                                                                                                                                                                                                                                                                                                                                                                                                                                                                                                                                                                                                                                                                                                                                                                                                                                                                                                                                                                                                                                                                                                                                                                                                                                                                                                                                                                                                                                                                                                                                                                                                                                                                                                                                                                                                                                                                                                                                                                                                                                                                                                                                                                                                                                                                                                                                                                                                                                                                                                                                                                                                                                                                                                                                                                                                                                                                                                                                                                                                                                                                                                                                                                                                                                                                                                                                                                                                                                                                                                                                                                                                                                                                                                                                                                                                                                                                                                                                                                                                                                                                                                                                                                                                                                                                                                                                                                                                                                                                                                                                                                                                                                                                                                                                                                                                                                                                                                                                                                                                                                                                                                                                                                                                                                                                                                                                                                                                                                                                                                                                                                                                                                                                                                                                                                                                                                                                                                                                                                                                                                                                                                                                                                                                                                                                                                                                                                                                                                                                                                                                                                                                                                                                                                                                                                                                                                                                                                                                                                                                                                                                                                                                                                                                                                                                                                                                                                                                                                                                                                                                                                                                                                                                                                                                                                                                                                                                                                                                                                                                                                                                                                                                                                                                                                                                                                                                                                                                                                                                                                                                                                                                                                                                                                                                                                                                                                                                                                                                                                                                                                                                                                                                                                                                                                                                                                                                                                                                                                                                                                                                                                                                                                                                                                                                                                                                                                                                                                                                                                                                                                                                                                                                                                                                                                                                                                                                                                                                                                                                                                                                                                                                                                                                                                                                                                                                                                                                                                                                                                                                                                                                                                                                                                                                                                                                                                                                                                                                                                                                                                                                                                                                                                                                                                                                                                                                                                                                                                                                                                                                                                                                                                                                                                                                                                                                                                                                                                                                                                                                                                                                                                                                                                                                                                                                                                                                                                                                                                                                                                                                                                                                                                                                                                                                                                                                                                                                                                                                                                                                                                                                                                                                                                                                                                                                                                                                                                                                                                                                                                                                                                                                                                                                                                                                                                                                                                                                                                                                                                                                                                                                                                                                                                                                                                                                                                                                                                                                                                                                                                                                                                                                                                                                                                                                                                                                                                                                                                                                                                                                                                                                                                                                                                                                                                                                                                                                                                                                                                                                                                                                                                                                                                                                                                                                                                                                                                                                                                                                                                                                                                                                                                                                                                                                                                                                                                                                                                                                                                                                                                                                                                                                                                                                                                                                                                                                                                                                                                                                                                                                                                                                                                                                                                                                                                                                                                                                                                                                                                                                                                                                                                                                                                                                                                                                                                                                                                                                                                                                                                                                                                                                                                                                                                                                                                                                                                                                                                                                                                                                                                                                                                                                                                                                                                                                                                                                                                                                                                                                                                                                                                                                                                                                                                                                                                                                                                                                                                                                                                                                                                                                                                                                                                                                                                                                                                                                                                                                                                                                                                                                                                                                                                                                                                                                                                                                                                                                                                                                                                                                                                                                                                                                                                                                                                                                                                                                                                                                                                                                                                                                                                                                                                                                                                                                                                                                                                                                                                                                                                                                                                                                                                                                                                                                                                                                                                                                                                                                                                                                                                                                                                                                                                                                                                                                                                                                                                                                                                                                                                                                                                                                                                                                                                                                                                                                                                                                                                                                                                                                                                                                                                                                                                                                                                                                                                                                                                                                                                                                                                                                                                                                                                                                                                                                                                                                                                                                                                                                                                                                                                                                                                                                                                                                                                                                                                                                                                                                                                                                                                                                                                                                                                                                                                                                                                                                                                                                                                                                                                                                                                                                                                                                                                                                                                                                                                                                                                                                                                                                                                                                                                                                                                                                                                                                                                                                                                                                                                                                                                                                                                                                                                                                                                                                                                                                                                                                                                                                                                                                                                                                                                                                                                                                                                                                                                                                                                                                                                                                                                                                                                                                                                                                                                                                                                                                                                                                                                                                                                                                                                                                                                                                                                                                                                                                                                                                                                                                                                                                                                                                                                                                                                                                                                                                                                                                                                                                                                                                                                                                                                                                                                                                                                                                                                                                                                                                                                                                                                                                                                                                                                                                                                                                                                                                                                                                                                                                                                                                                                                                                                                                                                                                                                                                                                                                                                                                                                                                                                                                                                                                                                                                                                                                                                                                                                                                                                                                                                                                                                                                                                                                                                                                                                                                                                                                                                                                                                                                                                                                                                                                                                                                                                                                                                                                                                                                                                                                                                                                                                                                                                                                                                                                                                                                                                                                                                                                                                                                                                                                                                                                                                                                                                                                                                                                                                                                                                                                                                                                                                                                                                                                                                                                                                                                                                                                                                                                                                                                                                                                                                                                                                                                                                                                                                                                                                                                                                                                                                                                                                                                                                                                                                                                                                                                                                                                                                                                                                                                                                                                                                                                                                                                                                                                                                                                                                                                                                                                                                                                                                                                                                                                                                                                                                                                                                                                                                                                                                                                                                                                                                                                                                                                                                                                                                                                                                                                                                                                                                                                                                                                                                                                                                                                                                                                                                                                                                                                                                                                                                                                                                                                                                                                                                                                                                                                                                                                                                                                                                                                                                                                                                                                                                                                                                                                                                                                                                                                                                                                                                                                                                                                                                                                                                                                                                                                                                                                                                                                                                                                                                                                                                                                                                                                                                                                                                                                                                                                                                                                                                                                                                                                                                                                                                                                                                                                                                                                                                                                                                                                                                                                                                                                                                                                                                                                                                                                                                                                                                                                                                                                                                                                                                                                                                                                                                                                                                                                                                                                                                                                                                                                                                                                                                                                                                                                                                                                                                                                                                                                                                                                                                                                                                                                                                                                                                                                                                                                                                                                                                                                                                                                                                                                                                                                                                                                                                                                                                                                                                                                                                                                                                                                                                                                                                                                                                                                                                                                                                                                                                                                                                                                                                                                                                                                                                                                                                                                                                                                                                                                                                                                                                                                                                                                                                                                                                                                                                                                                                                                                                                                                                                                                                                                                                                                                                                                                                                                                                                                                                                                                                                                                                                                                                                                                                                                                                                                                                                                                                                                                                                                                                                                                                                                                                                                                                                                                                                                                                                                                                                                                                                                                                                                                                                                                                                                                                                                                                                                                                                                                                                                                                                                                                                                                                                                                                                                                                                                                                                                                                                                                                                                                                                                                                                                                                                                                                                                                                                                                                                                                                                                                                                                                                                                                                                                                                                                                                                                                                                                                                                                                                                                                                                                                                                                                                                                                                                                                                                                                                                                                                                                                                                                                                                                                                                                                                                                                                                                                                                                                                                                                                                                                                                                                                                                                                                                                                                                                                                                                                                                                                                                                                                                                                                                                                                                                                                                                                                                                                                                                                                                                                                                                                                                                                                                                                                                                                                                                                                                                                                                                                                                                                                                                                                                                                                                                                                                                                                                                                                                                                                                                                                                                                                                                                                                                                                                                                                                                                                                                                                                                                                                                                                                                                                                                                                                                                                                                                                                                                                                                                                                                                                                                                                                                                                                                                                                                                                                                                                                                                                                                                                                                                                                                                                                                                                                                                                                                                                                                                                                                                                                                                                                                                                                                                                                                                                                                                                                                                                                                                                                                                                                                                                                                                                                                                                                                                                                                                                                                                                                                                                                                                                                                                                                                                                                                                                                                                                                                                                                                                                                                                                                                                                                                                                                                                                                                                                                                                                                                                                                                                                                                                                                                                                                                                                                                                                                                                                                                                                                                                                                                                                                                                                                                                                                                                                                                                                                                                                                                                                                                                                                                                                                                                                                                                                                                                                                                                                                                                                                                                                                                                                                                                                                                                                                                                                                                                                                                                                                                                                                                                                                                                                                                                                                                                                                                                                                                                                                                                                                                                                                                                                                                                                                                                                                                                                                                                                                                                                                                                                                                                                                                                                                                                                                                                                                                                                                                                                                  </w:t>
+        <w:t xml:space="preserve">                                                                                                                                                                                                                                                                                                                                                                                                                                                                                                                                                                                                                                                                                                                                                                                                                                                                                                                                                                                                                                                                                                                                                                                                                                                                                                                                                                                                                                                                                                                                                                                                                                                                                                                                                                                                                                                                                                                                                                                                                                                                                                                                                                                                                                                                                                                                                                                                                                                                                                                                                                                                                                                                                                                                                                                                                                                                                                                                                                                                                                                                                                                                                                                                                                                                                                                                                                                                                                                                                                                                                                                                                                                                                                                                                                                                                                                                                                                                                                                                                                                                                                                                                                                                                                                                                                                                                                                                                                                                                                                                                                                                                                                                                                                                                                                                                                                                                                                                                                                                                                                                                                                                                                                                                                                                                                                                                                                                                                                                                                                                                                                                                                                                                                                                                                                                                                                                                                                                                                                                                                                                                                                                                                                                                                                                                                                                                                                                                                                                                                                                                                                                                                                                                                                                                                                                                                                                                                                                                                                                                                                                                                                                                                                                                                                                                                                                                                                                                                                                                                                                                                                                                                                                                                                                                                                                                                                                                                                                                                                                                                                                                                                                                                                                                                                                                                                                                                                                                                                                                                                                                                                                                                                                                                                                                                                                                                                                                                                                                                                                                                                                                                                                                                                                                                                                                                                                                                                                                                                                                                                                                                                                                                                                                                                                                                                                                                                                                                                                                                                                                                                                                                                                                                                                                                                                                                                                                                                                                                                                                                                                                                                                                                                                                                                                                                                                                                                                                                                                                                                                                                                                                                                                                                                                                                                                                                                                                                                                                                                                                                                                                                                                                                                                                                                                                                                                                                                                                                                                                                                                                                                                                                                                                                                                                                                                                                                                                                                                                                                                                                                                                                                                                                                                                                                                                                                                                                                                                                                                                                                                                                                                                                                                                                                                                                                                                                                                                                                                                                                                                                                                                                                                                                                                                                                                                                                                                                                                                                                                                                                                                                                                                                                                                                                                                                                                                                                                                                                                                                                                                                                                                                                                                                                                                                                                                                                                                                                                                                                                                                                                                                                                                                                                                                                                                                                                                                                                                                                                                                                                                                                                                                                                                                                                                                                                                                                                                                                                                                                                                                                                                                                                                                                                                                                                                                                                                                                                                                                                                                                                                                                                                                                                                                                                                                                                                                                                                                                                                                                                                                                                                                                                                                                                                                                                                                                                                                                                                                                                                                                                                                                                                                                                                                                                                                                                                                                                                                                                                                                                                                                                                                                                                                                                                                                                                                                                                                                                                                                                                                                                                                                                                                                                                                                                                                                                                                                                                                                                                                                                                                                                                                                                                                                                                                                                                                                                                                                                                                                                                                                                                                                                                                                                                                                                                                                                                                                                                                                                                                                                                                                                                                                                                                                                                                                                                                                                                                                                                                                                                                                                                                                                                                                                                                                                                                                                                                                                                                                                                                                                                                                                                                                                                                                                                                                                                                                                                                                                                                                                                                                                                                                                                                                                                                                                                                                                                                                                                                                                                                                                                                                                                                                                                                                                                                                                                                                                                                                                                                                                                                                                                                                                                                                                                                                                                                                                                                                                                                                                                                                                                                                                                                                                                                                                                                                                                                                                                                                                                                                                                                                                                                                                                                                                                                                                                                                                                                                                                                                                                                                                                                                                                                                                                                                                                                                                                                                                                                                                                                                                                                                                                                                                                                                                                                                                                                                                                                                                                                                                                                                                                                                                                                                                                                                                                                                                                                                                                                                                                                                                                                                                                                                                                                                                                                                                                                                                                                                                                                                                                                                                                                                                                                                                                                                                                                                                                                                                                                                                                                                                                                                                                                                                                                                                                                                                                                                                                                                                                                                                                                                                                                                                                                                                                                                                                                                                                                                                                                                                                                                                                                                                                                                                                                                                                                                                                                                                                                                                                                                                                                                                                                                                                                                                                                                                                                                                                                                                                                                                                                                                                                                                                                                                                                                                                                                                                                                                                                                                                                                                                                                                                                                                                                                                                                                                                                                                                                                                                                                                                                                                                                                                                                                                                                                                                                                                                                                                                                                                                                                                                                                                                                                                                                                                                                                                                                                                                                                                                                                                                                                                                                                                                                                                                                                                                                                                                                                                                                                                                                                                                                                                                                                                                                                                                                                                                                                                                                                                                                                                                                                                                                                                                                                                                                                                                                                                                                                                                                                                                                                                                                                                                                                                                                                                                                                                                                                                                                                                                                                                                                                                                                                                                                                                                                                                                                                                                                                                                                                                                                                                                                                                                                                                                                                                                                                                                                                                                                                                                                                                                                                                                                                                                                                                                                                                                                                                                                                                                                                                                                                                                                                                                                                                                                                                                                                                                                                                                                                                                                                                                                                                                                                                                                                                                                                                                                                                                                                                                                                                                                                                                                                                                                                                                                                                                                                                                                                                                                                                                                                                                                                                                                                                                                                                                                                                                                                                                                                                                                                                                                                                                                                                                                                                                                                                                                                                                                                                                                                                                                                                                                                                                                                                                                                                                                                                                                                                                                                                                                                                                                                                                                                                                                                                                                                                                                                                                                                                                                                                                                                                                                                                                                                                                                                                                                                                                                                                                                                                                                                                                                                                                                                                                                                                                                                                                                                                                                                                                                                                                                                                                                                                                                                                                                                                                                                                                                                                                                                                                                                                                                                                                                                                                                                                                                                                                                                                                                                                                                                                                                                                                                                                                                                                                                                                                                                                                                                                                                                                                                                                                                                                                                                                                                                                                                                                                                                                                                                                                                                                                                                                                                                                                                                                                                                                                                                                                                                                                                                                                                                                                                                                                                                                                                                                                                                                                                                                                                                                                                                                                                                                                                                                                                                                                                                                                                                                                                                                                                                                                                                                                                                                                                                                                                                                                                                                                                                                                                                                                                                                                                                                                                                                                                                                                                                                                                                                                                                                                                                                                                                                                                                                                                                                                                                                                                                                                                                                                                                                                                                                                                                                                                                                                                                                                                                                                                                                                                                                                                                                                                                                                                                                                                                                                                                                                                                                                                                                                                                                                                                                                                                                                                                                                                                                                                                                                                                                                                                                                                                                                                                                                                                                                                                                                                                                                                                                                                                                                                                                                                                                                                                                                                                                                                                                                                                                                                                                                                                                                                                                                                                                                                                                                                                                                                                                                                                                                                                                                                                                                                                                                                                                                                                                                                                                                                                                                                                                                                                                                                                                                                                                                                                                                                                                                                                                                                                                                                                                                                                                                                                                                                                                                                                                                                                                                                                                                                                                                                                                                                                                                                                                                                                                                                                                                                                                                                                                                                                                                                                                                                                                                                                                                                                                                                                                                                                                                                                                                                                                                                                                                                                                                                                                                                                                                                                                                                                                                                                                                                                                                                                                                                                                                                                                                                                                                                                                                                                                                                                                                                                                                                                                                                                                                                                                                                                                                                                                                                                                                                                                                                                                                                                                                                                                                                                                                                                                                                                                                                                                                                                                                                                                                                                                                                                                                                                                                                                                                                                                                                                                                                                                                                                                                                                                                                                                                                                                                                                                                                                                                                                                                                                                                                                                                                                                                                                                                                                                                                                                                                                                                                                                                                                                                                                                                                                                                                                                                                                                                                                                                                                                                                                                                                                                                                                                                                                                                                                                                                                                                                                                                                                                                                                                                                                                                                                                                                                                                                                                                                                                                                                                                                                                                                                                                                                                                                                                                                                                                                                                                                                                                                                                                                                                                                                                                                                                                                                                                                                                                                                                                                                                                                                                                                                                                                                                                                                                                                                                                                                                                                                                                                                                                                                                                                                                                                                                                                                                                                                                                                                                                                                                                                                                                                                                                                                                                                                                                                                                                                                                                                                                                                                                                                                                                                                                                                                                                                                                                                                                                                                                                                                                                                                                                                                                                                                                                                                                                                                                                                                                                                                                                                                                                                                                                                                                                                                                                                                                                                                                                                                                                                                                                                                                                                                                                                                                                                                                                                                                                                                                                                                                                                                                                                                                                                                                                                                                                                                                                                                                                                                                                                                                                                                                                                                                                                                                                                                                                                                                                                                                                                                                                                                                                                                                                                                                                                                                                                                                                                                                                                                                                                                                                                                                                                                                                                                                                                                                                                                                                                                                                                                                                                                                                                                                                                                                                                                                                                                                                                                                                                                                                                                                                                                                                                                                                                                                                                                                                                                                                                                                                                                                                                                                                                                                                                                                                                                                                                                                                                                                                                                                                                                                                                                                                                                                                                                                                                                                                                                                                                                                                                                                                                                                                                                                                                                                                                                                                                                                                                                                                                                                                                                                                                                                                                                                                                                                                                                                                                                                                                                                                                                                                                                                                                                                                                                                                                                                                                                                                                                                                                                                                                                                                                                                                                                                                                                                                                                                                                                                                                                                                                                                                                                                                                                                                                                                                                                                                                                                                                                                                                                                                                                                                                                                                                                                                                                                                                                                                                                                                                                                                                                                                                                                                                                                                                                                                                                                                                                                                                                                                                                                                                                                                                                                                                                                                                                                                                                                                                                                                                                                                                                                                                                                                                                                                                                                                                                                                                                                                                                                                                                                                                                                                                                                                                                                                                                                                                                                                                                                                                                                                                                                                                                                                                                                                                                                                                                                                                                                                                                                                                                                                                                                                                                                                                                                                                                                                                                                                                                                                                                                                                                                                                                                                                                                                                                                                                                                                                                                                                                                                                                                                                                                                                                                                                                                                                                                                                                                                                                                                                                                                                                                                                                                                                        </w:t>
       </w:r>
     </w:p>
     <w:sectPr>

</xml_diff>